<commit_message>
Update Organização do Projeto
</commit_message>
<xml_diff>
--- a/CI-APP/Doc/Activ-4/Atividade 4 - Relatório Final.docx
+++ b/CI-APP/Doc/Activ-4/Atividade 4 - Relatório Final.docx
@@ -1441,7 +1441,7 @@
             <w:rPr>
               <w:noProof/>
             </w:rPr>
-            <w:instrText>HYPERLINK \l "_Toc12614034"</w:instrText>
+            <w:instrText>HYPERLINK \l "_Toc12635351"</w:instrText>
           </w:r>
           <w:r>
             <w:rPr>
@@ -1507,7 +1507,7 @@
               <w:noProof/>
               <w:webHidden/>
             </w:rPr>
-            <w:instrText xml:space="preserve"> PAGEREF _Toc12614034 \h </w:instrText>
+            <w:instrText xml:space="preserve"> PAGEREF _Toc12635351 \h </w:instrText>
           </w:r>
           <w:r>
             <w:rPr>
@@ -1558,7 +1558,7 @@
               <w:lang w:eastAsia="pt-BR"/>
             </w:rPr>
           </w:pPr>
-          <w:hyperlink w:anchor="_Toc12614035" w:history="1">
+          <w:hyperlink w:anchor="_Toc12635352" w:history="1">
             <w:r>
               <w:rPr>
                 <w:rStyle w:val="Hyperlink"/>
@@ -1603,7 +1603,7 @@
                 <w:noProof/>
                 <w:webHidden/>
               </w:rPr>
-              <w:instrText xml:space="preserve"> PAGEREF _Toc12614035 \h </w:instrText>
+              <w:instrText xml:space="preserve"> PAGEREF _Toc12635352 \h </w:instrText>
             </w:r>
             <w:r>
               <w:rPr>
@@ -1647,7 +1647,7 @@
               <w:lang w:eastAsia="pt-BR"/>
             </w:rPr>
           </w:pPr>
-          <w:hyperlink w:anchor="_Toc12614036" w:history="1">
+          <w:hyperlink w:anchor="_Toc12635353" w:history="1">
             <w:r>
               <w:rPr>
                 <w:rStyle w:val="Hyperlink"/>
@@ -1675,7 +1675,7 @@
                 <w:noProof/>
                 <w:webHidden/>
               </w:rPr>
-              <w:instrText xml:space="preserve"> PAGEREF _Toc12614036 \h </w:instrText>
+              <w:instrText xml:space="preserve"> PAGEREF _Toc12635353 \h </w:instrText>
             </w:r>
             <w:r>
               <w:rPr>
@@ -1720,7 +1720,7 @@
               <w:lang w:eastAsia="pt-BR"/>
             </w:rPr>
           </w:pPr>
-          <w:hyperlink w:anchor="_Toc12614037" w:history="1">
+          <w:hyperlink w:anchor="_Toc12635354" w:history="1">
             <w:r>
               <w:rPr>
                 <w:rStyle w:val="Hyperlink"/>
@@ -1765,7 +1765,7 @@
                 <w:noProof/>
                 <w:webHidden/>
               </w:rPr>
-              <w:instrText xml:space="preserve"> PAGEREF _Toc12614037 \h </w:instrText>
+              <w:instrText xml:space="preserve"> PAGEREF _Toc12635354 \h </w:instrText>
             </w:r>
             <w:r>
               <w:rPr>
@@ -1810,7 +1810,7 @@
               <w:lang w:eastAsia="pt-BR"/>
             </w:rPr>
           </w:pPr>
-          <w:hyperlink w:anchor="_Toc12614038" w:history="1">
+          <w:hyperlink w:anchor="_Toc12635355" w:history="1">
             <w:r>
               <w:rPr>
                 <w:rStyle w:val="Hyperlink"/>
@@ -1853,7 +1853,7 @@
                 <w:noProof/>
                 <w:webHidden/>
               </w:rPr>
-              <w:instrText xml:space="preserve"> PAGEREF _Toc12614038 \h </w:instrText>
+              <w:instrText xml:space="preserve"> PAGEREF _Toc12635355 \h </w:instrText>
             </w:r>
             <w:r>
               <w:rPr>
@@ -1898,7 +1898,7 @@
               <w:lang w:eastAsia="pt-BR"/>
             </w:rPr>
           </w:pPr>
-          <w:hyperlink w:anchor="_Toc12614039" w:history="1">
+          <w:hyperlink w:anchor="_Toc12635356" w:history="1">
             <w:r>
               <w:rPr>
                 <w:rStyle w:val="Hyperlink"/>
@@ -1943,7 +1943,7 @@
                 <w:noProof/>
                 <w:webHidden/>
               </w:rPr>
-              <w:instrText xml:space="preserve"> PAGEREF _Toc12614039 \h </w:instrText>
+              <w:instrText xml:space="preserve"> PAGEREF _Toc12635356 \h </w:instrText>
             </w:r>
             <w:r>
               <w:rPr>
@@ -1987,7 +1987,7 @@
               <w:lang w:eastAsia="pt-BR"/>
             </w:rPr>
           </w:pPr>
-          <w:hyperlink w:anchor="_Toc12614040" w:history="1">
+          <w:hyperlink w:anchor="_Toc12635357" w:history="1">
             <w:r>
               <w:rPr>
                 <w:rStyle w:val="Hyperlink"/>
@@ -2015,7 +2015,7 @@
                 <w:noProof/>
                 <w:webHidden/>
               </w:rPr>
-              <w:instrText xml:space="preserve"> PAGEREF _Toc12614040 \h </w:instrText>
+              <w:instrText xml:space="preserve"> PAGEREF _Toc12635357 \h </w:instrText>
             </w:r>
             <w:r>
               <w:rPr>
@@ -2059,7 +2059,7 @@
               <w:lang w:eastAsia="pt-BR"/>
             </w:rPr>
           </w:pPr>
-          <w:hyperlink w:anchor="_Toc12614041" w:history="1">
+          <w:hyperlink w:anchor="_Toc12635358" w:history="1">
             <w:r>
               <w:rPr>
                 <w:rStyle w:val="Hyperlink"/>
@@ -2086,7 +2086,7 @@
                 <w:noProof/>
                 <w:webHidden/>
               </w:rPr>
-              <w:instrText xml:space="preserve"> PAGEREF _Toc12614041 \h </w:instrText>
+              <w:instrText xml:space="preserve"> PAGEREF _Toc12635358 \h </w:instrText>
             </w:r>
             <w:r>
               <w:rPr>
@@ -2167,7 +2167,7 @@
           <w:rFonts w:cs="Arial"/>
         </w:rPr>
       </w:pPr>
-      <w:bookmarkStart w:id="1" w:name="_Toc12614034"/>
+      <w:bookmarkStart w:id="1" w:name="_Toc12635351"/>
       <w:r>
         <w:rPr>
           <w:rFonts w:cs="Arial"/>
@@ -2492,7 +2492,7 @@
           <w:rFonts w:cs="Arial"/>
         </w:rPr>
       </w:pPr>
-      <w:bookmarkStart w:id="2" w:name="_Toc12614035"/>
+      <w:bookmarkStart w:id="2" w:name="_Toc12635352"/>
       <w:r>
         <w:rPr>
           <w:rFonts w:cs="Arial"/>
@@ -6056,7 +6056,7 @@
           <w:rFonts w:cs="Arial"/>
         </w:rPr>
       </w:pPr>
-      <w:bookmarkStart w:id="3" w:name="_Toc12614036"/>
+      <w:bookmarkStart w:id="3" w:name="_Toc12635353"/>
       <w:r>
         <w:rPr>
           <w:rFonts w:cs="Arial"/>
@@ -6098,10 +6098,10 @@
           <w:noProof/>
         </w:rPr>
         <w:drawing>
-          <wp:inline distT="0" distB="0" distL="0" distR="0" wp14:anchorId="5E917657" wp14:editId="5F225F60">
-            <wp:extent cx="4982845" cy="5852961"/>
-            <wp:effectExtent l="0" t="0" r="8255" b="0"/>
-            <wp:docPr id="1" name="Imagem 1"/>
+          <wp:inline distT="0" distB="0" distL="0" distR="0" wp14:anchorId="549B3935" wp14:editId="363027A1">
+            <wp:extent cx="5760085" cy="3995420"/>
+            <wp:effectExtent l="0" t="0" r="0" b="5080"/>
+            <wp:docPr id="3" name="Imagem 3"/>
             <wp:cNvGraphicFramePr>
               <a:graphicFrameLocks xmlns:a="http://schemas.openxmlformats.org/drawingml/2006/main" noChangeAspect="1"/>
             </wp:cNvGraphicFramePr>
@@ -6109,7 +6109,7 @@
               <a:graphicData uri="http://schemas.openxmlformats.org/drawingml/2006/picture">
                 <pic:pic xmlns:pic="http://schemas.openxmlformats.org/drawingml/2006/picture">
                   <pic:nvPicPr>
-                    <pic:cNvPr id="0" name="Picture 1"/>
+                    <pic:cNvPr id="0" name="Picture 3"/>
                     <pic:cNvPicPr>
                       <a:picLocks noChangeAspect="1" noChangeArrowheads="1"/>
                     </pic:cNvPicPr>
@@ -6130,7 +6130,7 @@
                   <pic:spPr bwMode="auto">
                     <a:xfrm>
                       <a:off x="0" y="0"/>
-                      <a:ext cx="4988960" cy="5860144"/>
+                      <a:ext cx="5760085" cy="3995420"/>
                     </a:xfrm>
                     <a:prstGeom prst="rect">
                       <a:avLst/>
@@ -6173,6 +6173,11 @@
         <w:t>: Organização do Projeto</w:t>
       </w:r>
     </w:p>
+    <w:p/>
+    <w:p/>
+    <w:p/>
+    <w:p/>
+    <w:p/>
     <w:p/>
     <w:p/>
     <w:p/>
@@ -8633,7 +8638,7 @@
           <w:rFonts w:cs="Arial"/>
         </w:rPr>
       </w:pPr>
-      <w:bookmarkStart w:id="4" w:name="_Toc12614037"/>
+      <w:bookmarkStart w:id="4" w:name="_Toc12635354"/>
       <w:r>
         <w:rPr>
           <w:rFonts w:cs="Arial"/>
@@ -8682,7 +8687,7 @@
           <w:numId w:val="7"/>
         </w:numPr>
       </w:pPr>
-      <w:bookmarkStart w:id="5" w:name="_Toc12614038"/>
+      <w:bookmarkStart w:id="5" w:name="_Toc12635355"/>
       <w:r>
         <w:t>Vetores(vector)</w:t>
       </w:r>
@@ -8917,7 +8922,7 @@
           <w:rFonts w:cs="Arial"/>
         </w:rPr>
       </w:pPr>
-      <w:bookmarkStart w:id="6" w:name="_Toc12614039"/>
+      <w:bookmarkStart w:id="6" w:name="_Toc12635356"/>
       <w:r>
         <w:rPr>
           <w:rFonts w:cs="Arial"/>
@@ -9264,7 +9269,7 @@
           <w:rFonts w:cs="Arial"/>
         </w:rPr>
       </w:pPr>
-      <w:bookmarkStart w:id="7" w:name="_Toc12614040"/>
+      <w:bookmarkStart w:id="7" w:name="_Toc12635357"/>
       <w:r>
         <w:rPr>
           <w:rFonts w:cs="Arial"/>
@@ -9788,7 +9793,7 @@
       <w:pPr>
         <w:pStyle w:val="Ttulo1"/>
       </w:pPr>
-      <w:bookmarkStart w:id="8" w:name="_Toc12614041"/>
+      <w:bookmarkStart w:id="8" w:name="_Toc12635358"/>
       <w:r>
         <w:lastRenderedPageBreak/>
         <w:t>REFERÊNCIAS</w:t>
@@ -12603,7 +12608,7 @@
 </file>
 
 <file path=customXml/itemProps1.xml><?xml version="1.0" encoding="utf-8"?>
-<ds:datastoreItem xmlns:ds="http://schemas.openxmlformats.org/officeDocument/2006/customXml" ds:itemID="{CBF0B658-532D-4386-9AA7-F5085BAC1277}">
+<ds:datastoreItem xmlns:ds="http://schemas.openxmlformats.org/officeDocument/2006/customXml" ds:itemID="{5096D8BA-344C-46D1-916E-9BD689DF8E23}">
   <ds:schemaRefs>
     <ds:schemaRef ds:uri="http://schemas.openxmlformats.org/officeDocument/2006/bibliography"/>
   </ds:schemaRefs>

</xml_diff>